<commit_message>
Small update minor assignment and added request starting of thesis
</commit_message>
<xml_diff>
--- a/Documentation/Thesis/Assignment/Aanvraag voor Goedkeuring Afstuderen 2015 ENGINEERING.docx
+++ b/Documentation/Thesis/Assignment/Aanvraag voor Goedkeuring Afstuderen 2015 ENGINEERING.docx
@@ -221,11 +221,19 @@
               </w:rPr>
               <w:t xml:space="preserve">                                        </w:t>
             </w:r>
-            <w:r>
-              <w:rPr>
-                <w:rFonts w:asciiTheme="minorHAnsi" w:hAnsiTheme="minorHAnsi" w:cs="Arial"/>
-              </w:rPr>
-              <w:t xml:space="preserve">Studentnr: </w:t>
+            <w:proofErr w:type="spellStart"/>
+            <w:r>
+              <w:rPr>
+                <w:rFonts w:asciiTheme="minorHAnsi" w:hAnsiTheme="minorHAnsi" w:cs="Arial"/>
+              </w:rPr>
+              <w:t>Studentnr</w:t>
+            </w:r>
+            <w:proofErr w:type="spellEnd"/>
+            <w:r>
+              <w:rPr>
+                <w:rFonts w:asciiTheme="minorHAnsi" w:hAnsiTheme="minorHAnsi" w:cs="Arial"/>
+              </w:rPr>
+              <w:t xml:space="preserve">: </w:t>
             </w:r>
             <w:r>
               <w:rPr>
@@ -371,12 +379,14 @@
               </w:rPr>
               <w:t xml:space="preserve">□ </w:t>
             </w:r>
+            <w:proofErr w:type="spellStart"/>
             <w:r>
               <w:rPr>
                 <w:rFonts w:asciiTheme="minorHAnsi" w:hAnsiTheme="minorHAnsi" w:cs="Arial"/>
               </w:rPr>
               <w:t>wDT</w:t>
             </w:r>
+            <w:proofErr w:type="spellEnd"/>
           </w:p>
           <w:p>
             <w:pPr>
@@ -576,7 +586,25 @@
                 <w:sz w:val="22"/>
                 <w:szCs w:val="22"/>
               </w:rPr>
-              <w:t>Dr. Msc.</w:t>
+              <w:t xml:space="preserve">Dr. </w:t>
+            </w:r>
+            <w:proofErr w:type="spellStart"/>
+            <w:r>
+              <w:rPr>
+                <w:rFonts w:asciiTheme="minorHAnsi" w:hAnsiTheme="minorHAnsi" w:cs="Arial"/>
+                <w:sz w:val="22"/>
+                <w:szCs w:val="22"/>
+              </w:rPr>
+              <w:t>Msc</w:t>
+            </w:r>
+            <w:proofErr w:type="spellEnd"/>
+            <w:r>
+              <w:rPr>
+                <w:rFonts w:asciiTheme="minorHAnsi" w:hAnsiTheme="minorHAnsi" w:cs="Arial"/>
+                <w:sz w:val="22"/>
+                <w:szCs w:val="22"/>
+              </w:rPr>
+              <w:t>.</w:t>
             </w:r>
           </w:p>
           <w:p>
@@ -931,7 +959,47 @@
                 <w:szCs w:val="20"/>
                 <w:lang w:val="nl-NL"/>
               </w:rPr>
-              <w:t>Het werktuigbouwkundig uitwerken van een portable vision based soil analyzer</w:t>
+              <w:t xml:space="preserve">Het werktuigbouwkundig uitwerken van een portable vision </w:t>
+            </w:r>
+            <w:proofErr w:type="spellStart"/>
+            <w:r>
+              <w:rPr>
+                <w:rFonts w:asciiTheme="minorHAnsi" w:hAnsiTheme="minorHAnsi" w:cs="Arial"/>
+                <w:bCs/>
+                <w:szCs w:val="20"/>
+                <w:lang w:val="nl-NL"/>
+              </w:rPr>
+              <w:t>based</w:t>
+            </w:r>
+            <w:proofErr w:type="spellEnd"/>
+            <w:r>
+              <w:rPr>
+                <w:rFonts w:asciiTheme="minorHAnsi" w:hAnsiTheme="minorHAnsi" w:cs="Arial"/>
+                <w:bCs/>
+                <w:szCs w:val="20"/>
+                <w:lang w:val="nl-NL"/>
+              </w:rPr>
+              <w:t xml:space="preserve"> </w:t>
+            </w:r>
+            <w:proofErr w:type="spellStart"/>
+            <w:r>
+              <w:rPr>
+                <w:rFonts w:asciiTheme="minorHAnsi" w:hAnsiTheme="minorHAnsi" w:cs="Arial"/>
+                <w:bCs/>
+                <w:szCs w:val="20"/>
+                <w:lang w:val="nl-NL"/>
+              </w:rPr>
+              <w:t>soil</w:t>
+            </w:r>
+            <w:proofErr w:type="spellEnd"/>
+            <w:r>
+              <w:rPr>
+                <w:rFonts w:asciiTheme="minorHAnsi" w:hAnsiTheme="minorHAnsi" w:cs="Arial"/>
+                <w:bCs/>
+                <w:szCs w:val="20"/>
+                <w:lang w:val="nl-NL"/>
+              </w:rPr>
+              <w:t xml:space="preserve"> analyzer</w:t>
             </w:r>
             <w:r>
               <w:rPr>
@@ -1180,16 +1248,7 @@
                 <w:szCs w:val="20"/>
                 <w:lang w:val="nl-NL"/>
               </w:rPr>
-              <w:t xml:space="preserve"> van 0.02 tot 2 mm</w:t>
-            </w:r>
-            <w:r>
-              <w:rPr>
-                <w:rFonts w:asciiTheme="minorHAnsi" w:hAnsiTheme="minorHAnsi" w:cs="Arial"/>
-                <w:bCs/>
-                <w:szCs w:val="20"/>
-                <w:lang w:val="nl-NL"/>
-              </w:rPr>
-              <w:t xml:space="preserve">. Deze </w:t>
+              <w:t xml:space="preserve"> van 0.02 tot 2 mm. Deze </w:t>
             </w:r>
             <w:r>
               <w:rPr>
@@ -1243,16 +1302,7 @@
                 <w:szCs w:val="20"/>
                 <w:lang w:val="nl-NL"/>
               </w:rPr>
-              <w:t>.</w:t>
-            </w:r>
-            <w:r>
-              <w:rPr>
-                <w:rFonts w:asciiTheme="minorHAnsi" w:hAnsiTheme="minorHAnsi" w:cs="Arial"/>
-                <w:bCs/>
-                <w:szCs w:val="20"/>
-                <w:lang w:val="nl-NL"/>
-              </w:rPr>
-              <w:t xml:space="preserve"> Het is van belang om deze gescheiden positioneren onder een camera.</w:t>
+              <w:t>. Het is van belang om deze gescheiden positioneren onder een camera.</w:t>
             </w:r>
           </w:p>
           <w:p>
@@ -1408,7 +1458,27 @@
                 <w:szCs w:val="20"/>
                 <w:lang w:val="nl-NL"/>
               </w:rPr>
-              <w:t>Welke kunnen bestaan uit (an-)organische en/of anthropogeomorphische producten. Dit deel probleem wil ik uitbesteden aan de studenten van de minor machinebouw. Zie bijgevoegde opdracht omschrijving.</w:t>
+              <w:t>Welke kunnen bestaan uit (</w:t>
+            </w:r>
+            <w:proofErr w:type="spellStart"/>
+            <w:r>
+              <w:rPr>
+                <w:rFonts w:asciiTheme="minorHAnsi" w:hAnsiTheme="minorHAnsi" w:cs="Arial"/>
+                <w:bCs/>
+                <w:szCs w:val="20"/>
+                <w:lang w:val="nl-NL"/>
+              </w:rPr>
+              <w:t>an</w:t>
+            </w:r>
+            <w:proofErr w:type="spellEnd"/>
+            <w:r>
+              <w:rPr>
+                <w:rFonts w:asciiTheme="minorHAnsi" w:hAnsiTheme="minorHAnsi" w:cs="Arial"/>
+                <w:bCs/>
+                <w:szCs w:val="20"/>
+                <w:lang w:val="nl-NL"/>
+              </w:rPr>
+              <w:t>-)organische en/of anthropogeomorphische producten. Dit deel probleem wil ik uitbesteden aan de studenten van de minor machinebouw. Zie bijgevoegde opdracht omschrijving.</w:t>
             </w:r>
           </w:p>
           <w:p>
@@ -1544,15 +1614,57 @@
               </w:rPr>
               <w:t>“</w:t>
             </w:r>
-            <w:r>
-              <w:rPr>
-                <w:rFonts w:asciiTheme="minorHAnsi" w:hAnsiTheme="minorHAnsi" w:cs="Arial"/>
-                <w:bCs/>
-                <w:sz w:val="22"/>
-                <w:szCs w:val="20"/>
-              </w:rPr>
-              <w:t>Granular Dynamic behaviour</w:t>
-            </w:r>
+            <w:proofErr w:type="spellStart"/>
+            <w:r>
+              <w:rPr>
+                <w:rFonts w:asciiTheme="minorHAnsi" w:hAnsiTheme="minorHAnsi" w:cs="Arial"/>
+                <w:bCs/>
+                <w:sz w:val="22"/>
+                <w:szCs w:val="20"/>
+              </w:rPr>
+              <w:t>Granular</w:t>
+            </w:r>
+            <w:proofErr w:type="spellEnd"/>
+            <w:r>
+              <w:rPr>
+                <w:rFonts w:asciiTheme="minorHAnsi" w:hAnsiTheme="minorHAnsi" w:cs="Arial"/>
+                <w:bCs/>
+                <w:sz w:val="22"/>
+                <w:szCs w:val="20"/>
+              </w:rPr>
+              <w:t xml:space="preserve"> </w:t>
+            </w:r>
+            <w:proofErr w:type="spellStart"/>
+            <w:r>
+              <w:rPr>
+                <w:rFonts w:asciiTheme="minorHAnsi" w:hAnsiTheme="minorHAnsi" w:cs="Arial"/>
+                <w:bCs/>
+                <w:sz w:val="22"/>
+                <w:szCs w:val="20"/>
+              </w:rPr>
+              <w:t>Dynamic</w:t>
+            </w:r>
+            <w:proofErr w:type="spellEnd"/>
+            <w:r>
+              <w:rPr>
+                <w:rFonts w:asciiTheme="minorHAnsi" w:hAnsiTheme="minorHAnsi" w:cs="Arial"/>
+                <w:bCs/>
+                <w:sz w:val="22"/>
+                <w:szCs w:val="20"/>
+              </w:rPr>
+              <w:t xml:space="preserve"> </w:t>
+            </w:r>
+            <w:proofErr w:type="spellStart"/>
+            <w:r>
+              <w:rPr>
+                <w:rFonts w:asciiTheme="minorHAnsi" w:hAnsiTheme="minorHAnsi" w:cs="Arial"/>
+                <w:bCs/>
+                <w:sz w:val="22"/>
+                <w:szCs w:val="20"/>
+              </w:rPr>
+              <w:t>behaviour</w:t>
+            </w:r>
+            <w:proofErr w:type="spellEnd"/>
             <w:r>
               <w:rPr>
                 <w:rFonts w:asciiTheme="minorHAnsi" w:hAnsiTheme="minorHAnsi" w:cs="Arial"/>
@@ -1713,16 +1825,7 @@
                 <w:sz w:val="22"/>
                 <w:szCs w:val="20"/>
               </w:rPr>
-              <w:t>O</w:t>
-            </w:r>
-            <w:r>
-              <w:rPr>
-                <w:rFonts w:asciiTheme="minorHAnsi" w:hAnsiTheme="minorHAnsi" w:cs="Arial"/>
-                <w:bCs/>
-                <w:sz w:val="22"/>
-                <w:szCs w:val="20"/>
-              </w:rPr>
-              <w:t xml:space="preserve">pzetten van de interface tussen soft- </w:t>
+              <w:t xml:space="preserve">Opzetten van de interface tussen soft- </w:t>
             </w:r>
             <w:r>
               <w:rPr>
@@ -1741,70 +1844,103 @@
                 <w:sz w:val="22"/>
                 <w:szCs w:val="20"/>
               </w:rPr>
+              <w:t xml:space="preserve"> Dit zijn bijvoorbeeld PI(D) </w:t>
+            </w:r>
+            <w:r>
+              <w:rPr>
+                <w:rFonts w:asciiTheme="minorHAnsi" w:hAnsiTheme="minorHAnsi" w:cs="Arial"/>
+                <w:bCs/>
+                <w:sz w:val="22"/>
+                <w:szCs w:val="20"/>
+              </w:rPr>
+              <w:t>op</w:t>
+            </w:r>
+            <w:r>
+              <w:rPr>
+                <w:rFonts w:asciiTheme="minorHAnsi" w:hAnsiTheme="minorHAnsi" w:cs="Arial"/>
+                <w:bCs/>
+                <w:sz w:val="22"/>
+                <w:szCs w:val="20"/>
+              </w:rPr>
+              <w:t>-</w:t>
+            </w:r>
+            <w:proofErr w:type="spellStart"/>
+            <w:r>
+              <w:rPr>
+                <w:rFonts w:asciiTheme="minorHAnsi" w:hAnsiTheme="minorHAnsi" w:cs="Arial"/>
+                <w:bCs/>
+                <w:sz w:val="22"/>
+                <w:szCs w:val="20"/>
+              </w:rPr>
+              <w:t>amp</w:t>
+            </w:r>
+            <w:proofErr w:type="spellEnd"/>
+            <w:r>
+              <w:rPr>
+                <w:rFonts w:asciiTheme="minorHAnsi" w:hAnsiTheme="minorHAnsi" w:cs="Arial"/>
+                <w:bCs/>
+                <w:sz w:val="22"/>
+                <w:szCs w:val="20"/>
+              </w:rPr>
+              <w:t xml:space="preserve"> drivers voor aansturing van de </w:t>
+            </w:r>
+            <w:r>
+              <w:rPr>
+                <w:rFonts w:asciiTheme="minorHAnsi" w:hAnsiTheme="minorHAnsi" w:cs="Arial"/>
+                <w:bCs/>
+                <w:sz w:val="22"/>
+                <w:szCs w:val="20"/>
+              </w:rPr>
+              <w:t>actuatoren</w:t>
+            </w:r>
+            <w:r>
+              <w:rPr>
+                <w:rFonts w:asciiTheme="minorHAnsi" w:hAnsiTheme="minorHAnsi" w:cs="Arial"/>
+                <w:bCs/>
+                <w:sz w:val="22"/>
+                <w:szCs w:val="20"/>
+              </w:rPr>
+              <w:t xml:space="preserve"> met input van de sensors. De PI(D) waarden worden verkregen doormiddel van de state-</w:t>
+            </w:r>
+            <w:proofErr w:type="spellStart"/>
+            <w:r>
+              <w:rPr>
+                <w:rFonts w:asciiTheme="minorHAnsi" w:hAnsiTheme="minorHAnsi" w:cs="Arial"/>
+                <w:bCs/>
+                <w:sz w:val="22"/>
+                <w:szCs w:val="20"/>
+              </w:rPr>
+              <w:t>space</w:t>
+            </w:r>
+            <w:proofErr w:type="spellEnd"/>
+            <w:r>
+              <w:rPr>
+                <w:rFonts w:asciiTheme="minorHAnsi" w:hAnsiTheme="minorHAnsi" w:cs="Arial"/>
+                <w:bCs/>
+                <w:sz w:val="22"/>
+                <w:szCs w:val="20"/>
+              </w:rPr>
               <w:t xml:space="preserve"> </w:t>
             </w:r>
-            <w:r>
-              <w:rPr>
-                <w:rFonts w:asciiTheme="minorHAnsi" w:hAnsiTheme="minorHAnsi" w:cs="Arial"/>
-                <w:bCs/>
-                <w:sz w:val="22"/>
-                <w:szCs w:val="20"/>
-              </w:rPr>
-              <w:t xml:space="preserve">Dit zijn bijvoorbeeld PI(D) </w:t>
-            </w:r>
-            <w:r>
-              <w:rPr>
-                <w:rFonts w:asciiTheme="minorHAnsi" w:hAnsiTheme="minorHAnsi" w:cs="Arial"/>
-                <w:bCs/>
-                <w:sz w:val="22"/>
-                <w:szCs w:val="20"/>
-              </w:rPr>
-              <w:t>op</w:t>
-            </w:r>
-            <w:r>
-              <w:rPr>
-                <w:rFonts w:asciiTheme="minorHAnsi" w:hAnsiTheme="minorHAnsi" w:cs="Arial"/>
-                <w:bCs/>
-                <w:sz w:val="22"/>
-                <w:szCs w:val="20"/>
-              </w:rPr>
-              <w:t>-</w:t>
-            </w:r>
-            <w:r>
-              <w:rPr>
-                <w:rFonts w:asciiTheme="minorHAnsi" w:hAnsiTheme="minorHAnsi" w:cs="Arial"/>
-                <w:bCs/>
-                <w:sz w:val="22"/>
-                <w:szCs w:val="20"/>
-              </w:rPr>
-              <w:t>amp</w:t>
-            </w:r>
-            <w:r>
-              <w:rPr>
-                <w:rFonts w:asciiTheme="minorHAnsi" w:hAnsiTheme="minorHAnsi" w:cs="Arial"/>
-                <w:bCs/>
-                <w:sz w:val="22"/>
-                <w:szCs w:val="20"/>
-              </w:rPr>
-              <w:t xml:space="preserve"> drivers voor aansturing van de </w:t>
-            </w:r>
-            <w:r>
-              <w:rPr>
-                <w:rFonts w:asciiTheme="minorHAnsi" w:hAnsiTheme="minorHAnsi" w:cs="Arial"/>
-                <w:bCs/>
-                <w:sz w:val="22"/>
-                <w:szCs w:val="20"/>
-              </w:rPr>
-              <w:t>actuatoren</w:t>
-            </w:r>
-            <w:r>
-              <w:rPr>
-                <w:rFonts w:asciiTheme="minorHAnsi" w:hAnsiTheme="minorHAnsi" w:cs="Arial"/>
-                <w:bCs/>
-                <w:sz w:val="22"/>
-                <w:szCs w:val="20"/>
-              </w:rPr>
-              <w:t xml:space="preserve"> met input van de sensors. De PI(D) waarden worden verkregen doormiddel van de state-space representation </w:t>
+            <w:proofErr w:type="spellStart"/>
+            <w:r>
+              <w:rPr>
+                <w:rFonts w:asciiTheme="minorHAnsi" w:hAnsiTheme="minorHAnsi" w:cs="Arial"/>
+                <w:bCs/>
+                <w:sz w:val="22"/>
+                <w:szCs w:val="20"/>
+              </w:rPr>
+              <w:t>representation</w:t>
+            </w:r>
+            <w:proofErr w:type="spellEnd"/>
+            <w:r>
+              <w:rPr>
+                <w:rFonts w:asciiTheme="minorHAnsi" w:hAnsiTheme="minorHAnsi" w:cs="Arial"/>
+                <w:bCs/>
+                <w:sz w:val="22"/>
+                <w:szCs w:val="20"/>
+              </w:rPr>
+              <w:t xml:space="preserve"> </w:t>
             </w:r>
             <w:r>
               <w:rPr>
@@ -1932,7 +2068,27 @@
                 <w:sz w:val="22"/>
                 <w:szCs w:val="20"/>
               </w:rPr>
-              <w:t xml:space="preserve">n worden bij CAM of 3D printing </w:t>
+              <w:t xml:space="preserve">n worden bij CAM of 3D </w:t>
+            </w:r>
+            <w:proofErr w:type="spellStart"/>
+            <w:r>
+              <w:rPr>
+                <w:rFonts w:asciiTheme="minorHAnsi" w:hAnsiTheme="minorHAnsi" w:cs="Arial"/>
+                <w:bCs/>
+                <w:sz w:val="22"/>
+                <w:szCs w:val="20"/>
+              </w:rPr>
+              <w:t>printing</w:t>
+            </w:r>
+            <w:proofErr w:type="spellEnd"/>
+            <w:r>
+              <w:rPr>
+                <w:rFonts w:asciiTheme="minorHAnsi" w:hAnsiTheme="minorHAnsi" w:cs="Arial"/>
+                <w:bCs/>
+                <w:sz w:val="22"/>
+                <w:szCs w:val="20"/>
+              </w:rPr>
+              <w:t xml:space="preserve"> </w:t>
             </w:r>
             <w:r>
               <w:rPr>
@@ -2416,7 +2572,23 @@
                 <w:rFonts w:asciiTheme="minorHAnsi" w:hAnsiTheme="minorHAnsi" w:cs="Arial"/>
                 <w:szCs w:val="16"/>
               </w:rPr>
-              <w:t xml:space="preserve"> gebruik </w:t>
+              <w:t xml:space="preserve"> </w:t>
+            </w:r>
+            <w:r>
+              <w:rPr>
+                <w:rFonts w:asciiTheme="minorHAnsi" w:hAnsiTheme="minorHAnsi" w:cs="Arial"/>
+                <w:szCs w:val="16"/>
+              </w:rPr>
+              <w:t xml:space="preserve">b.v. </w:t>
+            </w:r>
+            <w:bookmarkStart w:id="0" w:name="_GoBack"/>
+            <w:bookmarkEnd w:id="0"/>
+            <w:r>
+              <w:rPr>
+                <w:rFonts w:asciiTheme="minorHAnsi" w:hAnsiTheme="minorHAnsi" w:cs="Arial"/>
+                <w:szCs w:val="16"/>
+              </w:rPr>
+              <w:t xml:space="preserve">gebruik </w:t>
             </w:r>
             <w:r>
               <w:rPr>
@@ -2888,8 +3060,6 @@
               </w:rPr>
               <w:t xml:space="preserve">     </w:t>
             </w:r>
-            <w:bookmarkStart w:id="0" w:name="_GoBack"/>
-            <w:bookmarkEnd w:id="0"/>
             <w:r>
               <w:rPr>
                 <w:rFonts w:asciiTheme="minorHAnsi" w:hAnsiTheme="minorHAnsi" w:cs="Arial"/>
@@ -4617,21 +4787,6 @@
 </file>
 
 <file path=customXml/item1.xml><?xml version="1.0" encoding="utf-8"?>
-<p:properties xmlns:p="http://schemas.microsoft.com/office/2006/metadata/properties" xmlns:xsi="http://www.w3.org/2001/XMLSchema-instance">
-  <documentManagement/>
-</p:properties>
-</file>
-
-<file path=customXml/item2.xml><?xml version="1.0" encoding="utf-8"?>
-<?mso-contentType ?>
-<FormTemplates xmlns="http://schemas.microsoft.com/sharepoint/v3/contenttype/forms">
-  <Display>DocumentLibraryForm</Display>
-  <Edit>DocumentLibraryForm</Edit>
-  <New>DocumentLibraryForm</New>
-</FormTemplates>
-</file>
-
-<file path=customXml/item3.xml><?xml version="1.0" encoding="utf-8"?>
 <ct:contentTypeSchema xmlns:ct="http://schemas.microsoft.com/office/2006/metadata/contentType" xmlns:ma="http://schemas.microsoft.com/office/2006/metadata/properties/metaAttributes" ct:_="" ma:_="" ma:contentTypeName="Document" ma:contentTypeID="0x0101002F32839E28954A4D9E46BD5AE09E8553" ma:contentTypeVersion="0" ma:contentTypeDescription="Een nieuw document maken." ma:contentTypeScope="" ma:versionID="88af73b9cbe3759d60130947743676d8">
   <xsd:schema xmlns:xsd="http://www.w3.org/2001/XMLSchema" xmlns:p="http://schemas.microsoft.com/office/2006/metadata/properties" targetNamespace="http://schemas.microsoft.com/office/2006/metadata/properties" ma:root="true" ma:fieldsID="b118b0825d757084c8d1e1ffd33f200c">
     <xsd:element name="properties">
@@ -4680,33 +4835,26 @@
 </ct:contentTypeSchema>
 </file>
 
+<file path=customXml/item2.xml><?xml version="1.0" encoding="utf-8"?>
+<?mso-contentType ?>
+<FormTemplates xmlns="http://schemas.microsoft.com/sharepoint/v3/contenttype/forms">
+  <Display>DocumentLibraryForm</Display>
+  <Edit>DocumentLibraryForm</Edit>
+  <New>DocumentLibraryForm</New>
+</FormTemplates>
+</file>
+
+<file path=customXml/item3.xml><?xml version="1.0" encoding="utf-8"?>
+<p:properties xmlns:p="http://schemas.microsoft.com/office/2006/metadata/properties" xmlns:xsi="http://www.w3.org/2001/XMLSchema-instance">
+  <documentManagement/>
+</p:properties>
+</file>
+
 <file path=customXml/item4.xml><?xml version="1.0" encoding="utf-8"?>
 <b:Sources xmlns:b="http://schemas.openxmlformats.org/officeDocument/2006/bibliography" xmlns="http://schemas.openxmlformats.org/officeDocument/2006/bibliography" SelectedStyle="\APA.XSL" StyleName="APA"/>
 </file>
 
 <file path=customXml/itemProps1.xml><?xml version="1.0" encoding="utf-8"?>
-<ds:datastoreItem xmlns:ds="http://schemas.openxmlformats.org/officeDocument/2006/customXml" ds:itemID="{4F5DEED8-C6E1-4FF3-AB49-44E45B71DB73}">
-  <ds:schemaRefs>
-    <ds:schemaRef ds:uri="http://purl.org/dc/elements/1.1/"/>
-    <ds:schemaRef ds:uri="http://purl.org/dc/terms/"/>
-    <ds:schemaRef ds:uri="http://purl.org/dc/dcmitype/"/>
-    <ds:schemaRef ds:uri="http://schemas.microsoft.com/office/2006/documentManagement/types"/>
-    <ds:schemaRef ds:uri="http://schemas.microsoft.com/office/2006/metadata/properties"/>
-    <ds:schemaRef ds:uri="http://schemas.openxmlformats.org/package/2006/metadata/core-properties"/>
-    <ds:schemaRef ds:uri="http://www.w3.org/XML/1998/namespace"/>
-  </ds:schemaRefs>
-</ds:datastoreItem>
-</file>
-
-<file path=customXml/itemProps2.xml><?xml version="1.0" encoding="utf-8"?>
-<ds:datastoreItem xmlns:ds="http://schemas.openxmlformats.org/officeDocument/2006/customXml" ds:itemID="{30FA52DF-3C00-4438-B064-2BFD47D3644F}">
-  <ds:schemaRefs>
-    <ds:schemaRef ds:uri="http://schemas.microsoft.com/sharepoint/v3/contenttype/forms"/>
-  </ds:schemaRefs>
-</ds:datastoreItem>
-</file>
-
-<file path=customXml/itemProps3.xml><?xml version="1.0" encoding="utf-8"?>
 <ds:datastoreItem xmlns:ds="http://schemas.openxmlformats.org/officeDocument/2006/customXml" ds:itemID="{35E3D97F-F080-471D-A2A1-49DB18128760}">
   <ds:schemaRefs>
     <ds:schemaRef ds:uri="http://schemas.microsoft.com/office/2006/metadata/contentType"/>
@@ -4721,8 +4869,30 @@
 </ds:datastoreItem>
 </file>
 
+<file path=customXml/itemProps2.xml><?xml version="1.0" encoding="utf-8"?>
+<ds:datastoreItem xmlns:ds="http://schemas.openxmlformats.org/officeDocument/2006/customXml" ds:itemID="{30FA52DF-3C00-4438-B064-2BFD47D3644F}">
+  <ds:schemaRefs>
+    <ds:schemaRef ds:uri="http://schemas.microsoft.com/sharepoint/v3/contenttype/forms"/>
+  </ds:schemaRefs>
+</ds:datastoreItem>
+</file>
+
+<file path=customXml/itemProps3.xml><?xml version="1.0" encoding="utf-8"?>
+<ds:datastoreItem xmlns:ds="http://schemas.openxmlformats.org/officeDocument/2006/customXml" ds:itemID="{4F5DEED8-C6E1-4FF3-AB49-44E45B71DB73}">
+  <ds:schemaRefs>
+    <ds:schemaRef ds:uri="http://purl.org/dc/terms/"/>
+    <ds:schemaRef ds:uri="http://purl.org/dc/elements/1.1/"/>
+    <ds:schemaRef ds:uri="http://schemas.microsoft.com/office/2006/documentManagement/types"/>
+    <ds:schemaRef ds:uri="http://schemas.microsoft.com/office/2006/metadata/properties"/>
+    <ds:schemaRef ds:uri="http://schemas.openxmlformats.org/package/2006/metadata/core-properties"/>
+    <ds:schemaRef ds:uri="http://purl.org/dc/dcmitype/"/>
+    <ds:schemaRef ds:uri="http://www.w3.org/XML/1998/namespace"/>
+  </ds:schemaRefs>
+</ds:datastoreItem>
+</file>
+
 <file path=customXml/itemProps4.xml><?xml version="1.0" encoding="utf-8"?>
-<ds:datastoreItem xmlns:ds="http://schemas.openxmlformats.org/officeDocument/2006/customXml" ds:itemID="{8EB7FE8B-042D-4A80-969F-2D73DE5FB930}">
+<ds:datastoreItem xmlns:ds="http://schemas.openxmlformats.org/officeDocument/2006/customXml" ds:itemID="{FB818220-A0EC-4529-A406-F6470E81FAEA}">
   <ds:schemaRefs>
     <ds:schemaRef ds:uri="http://schemas.openxmlformats.org/officeDocument/2006/bibliography"/>
   </ds:schemaRefs>

</xml_diff>